<commit_message>
updated resume and updates styles.css
</commit_message>
<xml_diff>
--- a/assets/resume/NOHA ASHRAF_Resume_2019.docx
+++ b/assets/resume/NOHA ASHRAF_Resume_2019.docx
@@ -40,61 +40,35 @@
           <w:sz w:val="20"/>
           <w:szCs w:val="20"/>
         </w:rPr>
-        <w:t xml:space="preserve">20 </w:t>
-      </w:r>
-      <w:proofErr w:type="spellStart"/>
-      <w:r>
-        <w:rPr>
+        <w:t>20 Hopmeadow Street – Weatogue – Simsbury - CT</w:t>
+      </w:r>
+    </w:p>
+    <w:p>
+      <w:pPr>
+        <w:spacing w:after="0"/>
+        <w:jc w:val="center"/>
+        <w:rPr>
+          <w:rStyle w:val="Hyperlink"/>
           <w:rFonts w:asciiTheme="majorBidi" w:hAnsiTheme="majorBidi" w:cstheme="majorBidi"/>
           <w:sz w:val="20"/>
           <w:szCs w:val="20"/>
         </w:rPr>
-        <w:t>Hopmeadow</w:t>
-      </w:r>
-      <w:proofErr w:type="spellEnd"/>
+      </w:pPr>
       <w:r>
         <w:rPr>
           <w:rFonts w:asciiTheme="majorBidi" w:hAnsiTheme="majorBidi" w:cstheme="majorBidi"/>
           <w:sz w:val="20"/>
           <w:szCs w:val="20"/>
         </w:rPr>
-        <w:t xml:space="preserve"> Street – Weatogue – Simsbury - CT</w:t>
-      </w:r>
-    </w:p>
-    <w:p>
-      <w:pPr>
-        <w:spacing w:after="0"/>
-        <w:jc w:val="center"/>
-        <w:rPr>
-          <w:rStyle w:val="Hyperlink"/>
+        <w:t xml:space="preserve">Cell: </w:t>
+      </w:r>
+      <w:r>
+        <w:rPr>
           <w:rFonts w:asciiTheme="majorBidi" w:hAnsiTheme="majorBidi" w:cstheme="majorBidi"/>
           <w:sz w:val="20"/>
           <w:szCs w:val="20"/>
         </w:rPr>
-      </w:pPr>
-      <w:r>
-        <w:rPr>
-          <w:rFonts w:asciiTheme="majorBidi" w:hAnsiTheme="majorBidi" w:cstheme="majorBidi"/>
-          <w:sz w:val="20"/>
-          <w:szCs w:val="20"/>
-        </w:rPr>
-        <w:t xml:space="preserve">Cell: </w:t>
-      </w:r>
-      <w:r>
-        <w:rPr>
-          <w:rFonts w:asciiTheme="majorBidi" w:hAnsiTheme="majorBidi" w:cstheme="majorBidi"/>
-          <w:sz w:val="20"/>
-          <w:szCs w:val="20"/>
-        </w:rPr>
-        <w:t>+1</w:t>
-      </w:r>
-      <w:r>
-        <w:rPr>
-          <w:rFonts w:asciiTheme="majorBidi" w:hAnsiTheme="majorBidi" w:cstheme="majorBidi"/>
-          <w:sz w:val="20"/>
-          <w:szCs w:val="20"/>
-        </w:rPr>
-        <w:t xml:space="preserve"> 860 – 877-7218</w:t>
+        <w:t>+1 860 – 877-7218</w:t>
       </w:r>
       <w:r>
         <w:rPr>
@@ -230,7 +204,7 @@
         <w:rPr>
           <w:rFonts w:asciiTheme="majorBidi" w:hAnsiTheme="majorBidi" w:cstheme="majorBidi"/>
         </w:rPr>
-        <w:pict w14:anchorId="1088A292">
+        <w:pict w14:anchorId="7245FFC6">
           <v:rect id="_x0000_i1026" style="width:0;height:1.5pt" o:hralign="center" o:hrstd="t" o:hr="t" fillcolor="#a0a0a0" stroked="f"/>
         </w:pict>
       </w:r>
@@ -258,18 +232,6 @@
       </w:r>
     </w:p>
     <w:p>
-      <w:pPr>
-        <w:spacing w:after="0"/>
-        <w:rPr>
-          <w:rFonts w:asciiTheme="majorBidi" w:hAnsiTheme="majorBidi" w:cstheme="majorBidi"/>
-          <w:b/>
-          <w:bCs/>
-          <w:sz w:val="24"/>
-          <w:szCs w:val="24"/>
-        </w:rPr>
-      </w:pPr>
-    </w:p>
-    <w:p>
       <w:r>
         <w:t xml:space="preserve">As a current student at the UCONN Coding Bootcamp for the full-stack development program, I have gained a lot of knowledge in the development world. As an aspiring developer, I am working on enhancing my skills and applying what I am learning in real projects during the program which is paving the way to entering the work force. </w:t>
       </w:r>
@@ -284,7 +246,7 @@
         <w:rPr>
           <w:rFonts w:asciiTheme="majorBidi" w:hAnsiTheme="majorBidi" w:cstheme="majorBidi"/>
         </w:rPr>
-        <w:pict w14:anchorId="64D17794">
+        <w:pict w14:anchorId="0272440C">
           <v:rect id="_x0000_i1027" style="width:0;height:1.5pt" o:hralign="center" o:hrstd="t" o:hr="t" fillcolor="#a0a0a0" stroked="f"/>
         </w:pict>
       </w:r>
@@ -402,11 +364,9 @@
             <w:pPr>
               <w:pStyle w:val="ResumesBullets"/>
             </w:pPr>
-            <w:proofErr w:type="spellStart"/>
-            <w:r>
-              <w:t>javaScript</w:t>
-            </w:r>
-            <w:proofErr w:type="spellEnd"/>
+            <w:r>
+              <w:t>JavaScript</w:t>
+            </w:r>
           </w:p>
           <w:p>
             <w:pPr>
@@ -419,46 +379,34 @@
           <w:p>
             <w:pPr>
               <w:pStyle w:val="ResumesBullets"/>
-              <w:rPr>
-                <w:ins w:id="0" w:author="Noha Ashraf" w:date="2021-05-12T15:51:00Z"/>
-              </w:rPr>
             </w:pPr>
             <w:r>
-              <w:t>Node .</w:t>
-            </w:r>
-            <w:proofErr w:type="spellStart"/>
-            <w:r>
-              <w:t>js</w:t>
-            </w:r>
-            <w:proofErr w:type="spellEnd"/>
+              <w:t>Node .js</w:t>
+            </w:r>
           </w:p>
           <w:p>
             <w:pPr>
               <w:pStyle w:val="ResumesBullets"/>
-              <w:rPr>
-                <w:ins w:id="1" w:author="Noha Ashraf" w:date="2021-05-12T15:51:00Z"/>
-              </w:rPr>
             </w:pPr>
-            <w:ins w:id="2" w:author="Noha Ashraf" w:date="2021-05-12T15:51:00Z">
-              <w:r>
-                <w:t>MySQL</w:t>
-              </w:r>
-            </w:ins>
+            <w:r>
+              <w:t>MySQL</w:t>
+            </w:r>
           </w:p>
           <w:p>
             <w:pPr>
               <w:pStyle w:val="ResumesBullets"/>
-              <w:pPrChange w:id="3" w:author="Noha Ashraf" w:date="2021-05-12T15:51:00Z">
-                <w:pPr>
-                  <w:pStyle w:val="ResumesBullets"/>
-                </w:pPr>
-              </w:pPrChange>
             </w:pPr>
-            <w:ins w:id="4" w:author="Noha Ashraf" w:date="2021-05-12T15:51:00Z">
-              <w:r>
-                <w:t>MongoDB</w:t>
-              </w:r>
-            </w:ins>
+            <w:r>
+              <w:t>MongoDB</w:t>
+            </w:r>
+          </w:p>
+          <w:p>
+            <w:pPr>
+              <w:pStyle w:val="ResumesBullets"/>
+            </w:pPr>
+            <w:r>
+              <w:t>Npm Packages</w:t>
+            </w:r>
           </w:p>
         </w:tc>
         <w:tc>
@@ -513,18 +461,6 @@
           <w:numId w:val="0"/>
         </w:numPr>
         <w:spacing w:line="200" w:lineRule="atLeast"/>
-        <w:pPrChange w:id="5" w:author="Noha Ashraf" w:date="2021-05-12T15:51:00Z">
-          <w:pPr>
-            <w:pStyle w:val="ResumesBullets"/>
-            <w:numPr>
-              <w:numId w:val="0"/>
-            </w:numPr>
-            <w:tabs>
-              <w:tab w:val="clear" w:pos="-360"/>
-            </w:tabs>
-            <w:ind w:left="0" w:firstLine="0"/>
-          </w:pPr>
-        </w:pPrChange>
       </w:pPr>
     </w:p>
     <w:p>
@@ -542,7 +478,7 @@
         <w:rPr>
           <w:rFonts w:asciiTheme="majorBidi" w:hAnsiTheme="majorBidi" w:cstheme="majorBidi"/>
         </w:rPr>
-        <w:pict w14:anchorId="415FB4F2">
+        <w:pict w14:anchorId="74A9303C">
           <v:rect id="_x0000_i1028" style="width:0;height:1.5pt" o:hralign="center" o:bullet="t" o:hrstd="t" o:hr="t" fillcolor="#a0a0a0" stroked="f"/>
         </w:pict>
       </w:r>
@@ -583,49 +519,14 @@
     </w:p>
     <w:p>
       <w:pPr>
-        <w:spacing w:after="0"/>
-        <w:rPr>
-          <w:rFonts w:asciiTheme="majorBidi" w:hAnsiTheme="majorBidi" w:cstheme="majorBidi"/>
-          <w:b/>
-          <w:bCs/>
-          <w:sz w:val="24"/>
-          <w:szCs w:val="24"/>
-        </w:rPr>
-      </w:pPr>
-    </w:p>
-    <w:p>
-      <w:pPr>
-        <w:pStyle w:val="ResumesBullets"/>
-        <w:rPr>
-          <w:ins w:id="6" w:author="Noha Ashraf" w:date="2021-05-12T15:52:00Z"/>
-        </w:rPr>
-      </w:pPr>
-      <w:proofErr w:type="spellStart"/>
-      <w:ins w:id="7" w:author="Noha Ashraf" w:date="2021-05-12T15:51:00Z">
-        <w:r>
-          <w:t>remoteRecruit</w:t>
-        </w:r>
-        <w:proofErr w:type="spellEnd"/>
-        <w:r>
-          <w:t xml:space="preserve">: </w:t>
-        </w:r>
-      </w:ins>
-      <w:ins w:id="8" w:author="Noha Ashraf" w:date="2021-05-12T15:52:00Z">
-        <w:r>
-          <w:t>A</w:t>
-        </w:r>
-        <w:r>
-          <w:t xml:space="preserve"> full-stack application that is built with the user in mind, </w:t>
-        </w:r>
-        <w:proofErr w:type="spellStart"/>
-        <w:r>
-          <w:t>remoteRecrit</w:t>
-        </w:r>
-        <w:proofErr w:type="spellEnd"/>
-        <w:r>
-          <w:t xml:space="preserve"> is an application that allows its users to find the perfect job match.</w:t>
-        </w:r>
-      </w:ins>
+        <w:pStyle w:val="ResumesBullets"/>
+      </w:pPr>
+      <w:r>
+        <w:t>remoteRecruit: A</w:t>
+      </w:r>
+      <w:r>
+        <w:t xml:space="preserve"> full-stack application that is built with the user in mind, remoteRecrit is an application that allows its users to find the perfect job match.</w:t>
+      </w:r>
     </w:p>
     <w:p>
       <w:pPr>
@@ -634,15 +535,10 @@
           <w:ilvl w:val="1"/>
           <w:numId w:val="1"/>
         </w:numPr>
-        <w:rPr>
-          <w:ins w:id="9" w:author="Noha Ashraf" w:date="2021-05-12T15:52:00Z"/>
-        </w:rPr>
-      </w:pPr>
-      <w:ins w:id="10" w:author="Noha Ashraf" w:date="2021-05-12T15:52:00Z">
-        <w:r>
-          <w:t xml:space="preserve">Technologies Used: </w:t>
-        </w:r>
-      </w:ins>
+      </w:pPr>
+      <w:r>
+        <w:t xml:space="preserve">Technologies Used: </w:t>
+      </w:r>
     </w:p>
     <w:p>
       <w:pPr>
@@ -651,15 +547,10 @@
           <w:ilvl w:val="2"/>
           <w:numId w:val="1"/>
         </w:numPr>
-        <w:rPr>
-          <w:ins w:id="11" w:author="Noha Ashraf" w:date="2021-05-12T15:53:00Z"/>
-        </w:rPr>
-      </w:pPr>
-      <w:ins w:id="12" w:author="Noha Ashraf" w:date="2021-05-12T15:53:00Z">
-        <w:r>
-          <w:t>HTML 5</w:t>
-        </w:r>
-      </w:ins>
+      </w:pPr>
+      <w:r>
+        <w:t>HTML 5</w:t>
+      </w:r>
     </w:p>
     <w:p>
       <w:pPr>
@@ -668,20 +559,10 @@
           <w:ilvl w:val="2"/>
           <w:numId w:val="1"/>
         </w:numPr>
-        <w:rPr>
-          <w:ins w:id="13" w:author="Noha Ashraf" w:date="2021-05-12T15:53:00Z"/>
-        </w:rPr>
-      </w:pPr>
-      <w:proofErr w:type="spellStart"/>
-      <w:ins w:id="14" w:author="Noha Ashraf" w:date="2021-05-12T15:53:00Z">
-        <w:r>
-          <w:t>Bootstarp</w:t>
-        </w:r>
-        <w:proofErr w:type="spellEnd"/>
-        <w:r>
-          <w:t xml:space="preserve"> 5/ CSS3</w:t>
-        </w:r>
-      </w:ins>
+      </w:pPr>
+      <w:r>
+        <w:t>Bootstrap 5/ CSS3</w:t>
+      </w:r>
     </w:p>
     <w:p>
       <w:pPr>
@@ -690,15 +571,10 @@
           <w:ilvl w:val="2"/>
           <w:numId w:val="1"/>
         </w:numPr>
-        <w:rPr>
-          <w:ins w:id="15" w:author="Noha Ashraf" w:date="2021-05-12T15:53:00Z"/>
-        </w:rPr>
-      </w:pPr>
-      <w:ins w:id="16" w:author="Noha Ashraf" w:date="2021-05-12T15:53:00Z">
-        <w:r>
-          <w:t>JavaScript</w:t>
-        </w:r>
-      </w:ins>
+      </w:pPr>
+      <w:r>
+        <w:t>JavaScript</w:t>
+      </w:r>
     </w:p>
     <w:p>
       <w:pPr>
@@ -707,15 +583,10 @@
           <w:ilvl w:val="2"/>
           <w:numId w:val="1"/>
         </w:numPr>
-        <w:rPr>
-          <w:ins w:id="17" w:author="Noha Ashraf" w:date="2021-05-12T15:53:00Z"/>
-        </w:rPr>
-      </w:pPr>
-      <w:ins w:id="18" w:author="Noha Ashraf" w:date="2021-05-12T15:53:00Z">
-        <w:r>
-          <w:t>Node.js</w:t>
-        </w:r>
-      </w:ins>
+      </w:pPr>
+      <w:r>
+        <w:t>Node.js</w:t>
+      </w:r>
     </w:p>
     <w:p>
       <w:pPr>
@@ -724,15 +595,10 @@
           <w:ilvl w:val="2"/>
           <w:numId w:val="1"/>
         </w:numPr>
-        <w:rPr>
-          <w:ins w:id="19" w:author="Noha Ashraf" w:date="2021-05-12T15:53:00Z"/>
-        </w:rPr>
-      </w:pPr>
-      <w:ins w:id="20" w:author="Noha Ashraf" w:date="2021-05-12T15:53:00Z">
-        <w:r>
-          <w:t>Handlebars</w:t>
-        </w:r>
-      </w:ins>
+      </w:pPr>
+      <w:r>
+        <w:t>Handlebars</w:t>
+      </w:r>
     </w:p>
     <w:p>
       <w:pPr>
@@ -741,15 +607,10 @@
           <w:ilvl w:val="2"/>
           <w:numId w:val="1"/>
         </w:numPr>
-        <w:rPr>
-          <w:ins w:id="21" w:author="Noha Ashraf" w:date="2021-05-12T15:53:00Z"/>
-        </w:rPr>
-      </w:pPr>
-      <w:ins w:id="22" w:author="Noha Ashraf" w:date="2021-05-12T15:53:00Z">
-        <w:r>
-          <w:t>Dependencies:</w:t>
-        </w:r>
-      </w:ins>
+      </w:pPr>
+      <w:r>
+        <w:t>Dependencies:</w:t>
+      </w:r>
     </w:p>
     <w:p>
       <w:pPr>
@@ -758,26 +619,10 @@
           <w:ilvl w:val="3"/>
           <w:numId w:val="1"/>
         </w:numPr>
-        <w:rPr>
-          <w:ins w:id="23" w:author="Noha Ashraf" w:date="2021-05-12T15:53:00Z"/>
-        </w:rPr>
-        <w:pPrChange w:id="24" w:author="Noha Ashraf" w:date="2021-05-12T15:53:00Z">
-          <w:pPr>
-            <w:pStyle w:val="ResumesBullets"/>
-            <w:numPr>
-              <w:ilvl w:val="2"/>
-            </w:numPr>
-            <w:ind w:left="1440" w:hanging="360"/>
-          </w:pPr>
-        </w:pPrChange>
-      </w:pPr>
-      <w:proofErr w:type="spellStart"/>
-      <w:ins w:id="25" w:author="Noha Ashraf" w:date="2021-05-12T15:53:00Z">
-        <w:r>
-          <w:t>bcrypt</w:t>
-        </w:r>
-        <w:proofErr w:type="spellEnd"/>
-      </w:ins>
+      </w:pPr>
+      <w:r>
+        <w:t>bcrypt</w:t>
+      </w:r>
     </w:p>
     <w:p>
       <w:pPr>
@@ -786,26 +631,10 @@
           <w:ilvl w:val="3"/>
           <w:numId w:val="1"/>
         </w:numPr>
-        <w:rPr>
-          <w:ins w:id="26" w:author="Noha Ashraf" w:date="2021-05-12T15:53:00Z"/>
-        </w:rPr>
-        <w:pPrChange w:id="27" w:author="Noha Ashraf" w:date="2021-05-12T15:53:00Z">
-          <w:pPr>
-            <w:pStyle w:val="ResumesBullets"/>
-            <w:numPr>
-              <w:ilvl w:val="2"/>
-            </w:numPr>
-            <w:ind w:left="1440" w:hanging="360"/>
-          </w:pPr>
-        </w:pPrChange>
-      </w:pPr>
-      <w:proofErr w:type="spellStart"/>
-      <w:ins w:id="28" w:author="Noha Ashraf" w:date="2021-05-12T15:53:00Z">
-        <w:r>
-          <w:t>dotenv</w:t>
-        </w:r>
-        <w:proofErr w:type="spellEnd"/>
-      </w:ins>
+      </w:pPr>
+      <w:r>
+        <w:t>dotenv</w:t>
+      </w:r>
     </w:p>
     <w:p>
       <w:pPr>
@@ -814,25 +643,10 @@
           <w:ilvl w:val="3"/>
           <w:numId w:val="1"/>
         </w:numPr>
-        <w:rPr>
-          <w:ins w:id="29" w:author="Noha Ashraf" w:date="2021-05-12T15:53:00Z"/>
-        </w:rPr>
-        <w:pPrChange w:id="30" w:author="Noha Ashraf" w:date="2021-05-12T15:53:00Z">
-          <w:pPr>
-            <w:pStyle w:val="ResumesBullets"/>
-            <w:numPr>
-              <w:ilvl w:val="2"/>
-            </w:numPr>
-            <w:ind w:left="1440" w:hanging="360"/>
-          </w:pPr>
-        </w:pPrChange>
-      </w:pPr>
-      <w:ins w:id="31" w:author="Noha Ashraf" w:date="2021-05-12T15:53:00Z">
-        <w:r>
-          <w:lastRenderedPageBreak/>
-          <w:t>mysql2</w:t>
-        </w:r>
-      </w:ins>
+      </w:pPr>
+      <w:r>
+        <w:t>mysql2</w:t>
+      </w:r>
     </w:p>
     <w:p>
       <w:pPr>
@@ -841,26 +655,11 @@
           <w:ilvl w:val="3"/>
           <w:numId w:val="1"/>
         </w:numPr>
-        <w:rPr>
-          <w:ins w:id="32" w:author="Noha Ashraf" w:date="2021-05-12T15:53:00Z"/>
-        </w:rPr>
-        <w:pPrChange w:id="33" w:author="Noha Ashraf" w:date="2021-05-12T15:53:00Z">
-          <w:pPr>
-            <w:pStyle w:val="ResumesBullets"/>
-            <w:numPr>
-              <w:ilvl w:val="2"/>
-            </w:numPr>
-            <w:ind w:left="1440" w:hanging="360"/>
-          </w:pPr>
-        </w:pPrChange>
-      </w:pPr>
-      <w:proofErr w:type="spellStart"/>
-      <w:ins w:id="34" w:author="Noha Ashraf" w:date="2021-05-12T15:53:00Z">
-        <w:r>
-          <w:t>sequelize</w:t>
-        </w:r>
-        <w:proofErr w:type="spellEnd"/>
-      </w:ins>
+      </w:pPr>
+      <w:r>
+        <w:lastRenderedPageBreak/>
+        <w:t>sequelize</w:t>
+      </w:r>
     </w:p>
     <w:p>
       <w:pPr>
@@ -869,31 +668,10 @@
           <w:ilvl w:val="3"/>
           <w:numId w:val="1"/>
         </w:numPr>
-        <w:rPr>
-          <w:ins w:id="35" w:author="Noha Ashraf" w:date="2021-05-12T15:53:00Z"/>
-        </w:rPr>
-        <w:pPrChange w:id="36" w:author="Noha Ashraf" w:date="2021-05-12T15:53:00Z">
-          <w:pPr>
-            <w:pStyle w:val="ResumesBullets"/>
-            <w:numPr>
-              <w:ilvl w:val="2"/>
-            </w:numPr>
-            <w:ind w:left="1440" w:hanging="360"/>
-          </w:pPr>
-        </w:pPrChange>
-      </w:pPr>
-      <w:ins w:id="37" w:author="Noha Ashraf" w:date="2021-05-12T15:53:00Z">
-        <w:r>
-          <w:t>connect-session-</w:t>
-        </w:r>
-        <w:proofErr w:type="spellStart"/>
-        <w:proofErr w:type="gramStart"/>
-        <w:r>
-          <w:t>sequelize</w:t>
-        </w:r>
-        <w:proofErr w:type="spellEnd"/>
-        <w:proofErr w:type="gramEnd"/>
-      </w:ins>
+      </w:pPr>
+      <w:r>
+        <w:t>connect-session-sequelize</w:t>
+      </w:r>
     </w:p>
     <w:p>
       <w:pPr>
@@ -902,24 +680,10 @@
           <w:ilvl w:val="3"/>
           <w:numId w:val="1"/>
         </w:numPr>
-        <w:rPr>
-          <w:ins w:id="38" w:author="Noha Ashraf" w:date="2021-05-12T15:53:00Z"/>
-        </w:rPr>
-        <w:pPrChange w:id="39" w:author="Noha Ashraf" w:date="2021-05-12T15:53:00Z">
-          <w:pPr>
-            <w:pStyle w:val="ResumesBullets"/>
-            <w:numPr>
-              <w:ilvl w:val="2"/>
-            </w:numPr>
-            <w:ind w:left="1440" w:hanging="360"/>
-          </w:pPr>
-        </w:pPrChange>
-      </w:pPr>
-      <w:ins w:id="40" w:author="Noha Ashraf" w:date="2021-05-12T15:53:00Z">
-        <w:r>
-          <w:t>express</w:t>
-        </w:r>
-      </w:ins>
+      </w:pPr>
+      <w:r>
+        <w:t>express</w:t>
+      </w:r>
     </w:p>
     <w:p>
       <w:pPr>
@@ -928,26 +692,10 @@
           <w:ilvl w:val="3"/>
           <w:numId w:val="1"/>
         </w:numPr>
-        <w:rPr>
-          <w:ins w:id="41" w:author="Noha Ashraf" w:date="2021-05-12T15:53:00Z"/>
-        </w:rPr>
-        <w:pPrChange w:id="42" w:author="Noha Ashraf" w:date="2021-05-12T15:53:00Z">
-          <w:pPr>
-            <w:pStyle w:val="ResumesBullets"/>
-            <w:numPr>
-              <w:ilvl w:val="2"/>
-            </w:numPr>
-            <w:ind w:left="1440" w:hanging="360"/>
-          </w:pPr>
-        </w:pPrChange>
-      </w:pPr>
-      <w:proofErr w:type="gramStart"/>
-      <w:ins w:id="43" w:author="Noha Ashraf" w:date="2021-05-12T15:53:00Z">
-        <w:r>
-          <w:t>express-handlebars</w:t>
-        </w:r>
-        <w:proofErr w:type="gramEnd"/>
-      </w:ins>
+      </w:pPr>
+      <w:r>
+        <w:t>express-handlebars</w:t>
+      </w:r>
     </w:p>
     <w:p>
       <w:pPr>
@@ -956,26 +704,10 @@
           <w:ilvl w:val="3"/>
           <w:numId w:val="1"/>
         </w:numPr>
-        <w:rPr>
-          <w:ins w:id="44" w:author="Noha Ashraf" w:date="2021-05-12T15:53:00Z"/>
-        </w:rPr>
-        <w:pPrChange w:id="45" w:author="Noha Ashraf" w:date="2021-05-12T15:53:00Z">
-          <w:pPr>
-            <w:pStyle w:val="ResumesBullets"/>
-            <w:numPr>
-              <w:ilvl w:val="2"/>
-            </w:numPr>
-            <w:ind w:left="1440" w:hanging="360"/>
-          </w:pPr>
-        </w:pPrChange>
-      </w:pPr>
-      <w:proofErr w:type="gramStart"/>
-      <w:ins w:id="46" w:author="Noha Ashraf" w:date="2021-05-12T15:53:00Z">
-        <w:r>
-          <w:t>express-session</w:t>
-        </w:r>
-        <w:proofErr w:type="gramEnd"/>
-      </w:ins>
+      </w:pPr>
+      <w:r>
+        <w:t>express-session</w:t>
+      </w:r>
     </w:p>
     <w:p>
       <w:pPr>
@@ -984,26 +716,10 @@
           <w:ilvl w:val="3"/>
           <w:numId w:val="1"/>
         </w:numPr>
-        <w:rPr>
-          <w:ins w:id="47" w:author="Noha Ashraf" w:date="2021-05-12T15:53:00Z"/>
-        </w:rPr>
-        <w:pPrChange w:id="48" w:author="Noha Ashraf" w:date="2021-05-12T15:53:00Z">
-          <w:pPr>
-            <w:pStyle w:val="ResumesBullets"/>
-            <w:numPr>
-              <w:ilvl w:val="2"/>
-            </w:numPr>
-            <w:ind w:left="1440" w:hanging="360"/>
-          </w:pPr>
-        </w:pPrChange>
-      </w:pPr>
-      <w:proofErr w:type="spellStart"/>
-      <w:ins w:id="49" w:author="Noha Ashraf" w:date="2021-05-12T15:53:00Z">
-        <w:r>
-          <w:t>minisearch</w:t>
-        </w:r>
-        <w:proofErr w:type="spellEnd"/>
-      </w:ins>
+      </w:pPr>
+      <w:r>
+        <w:t>minisearch</w:t>
+      </w:r>
     </w:p>
     <w:p>
       <w:pPr>
@@ -1012,59 +728,38 @@
           <w:ilvl w:val="1"/>
           <w:numId w:val="1"/>
         </w:numPr>
-        <w:rPr>
-          <w:ins w:id="50" w:author="Noha Ashraf" w:date="2021-05-12T15:51:00Z"/>
-        </w:rPr>
-        <w:pPrChange w:id="51" w:author="Noha Ashraf" w:date="2021-05-12T15:53:00Z">
-          <w:pPr>
-            <w:pStyle w:val="ResumesBullets"/>
-          </w:pPr>
-        </w:pPrChange>
-      </w:pPr>
-      <w:ins w:id="52" w:author="Noha Ashraf" w:date="2021-05-12T15:53:00Z">
-        <w:r>
-          <w:t xml:space="preserve">Link to Deployed Application: </w:t>
-        </w:r>
-      </w:ins>
-      <w:ins w:id="53" w:author="Noha Ashraf" w:date="2021-05-12T15:54:00Z">
-        <w:r>
-          <w:fldChar w:fldCharType="begin"/>
-        </w:r>
-        <w:r>
-          <w:instrText xml:space="preserve"> HYPERLINK "</w:instrText>
-        </w:r>
-        <w:r>
-          <w:instrText>https://remote-recruit.herokuapp.com/</w:instrText>
-        </w:r>
-        <w:r>
-          <w:instrText xml:space="preserve">" </w:instrText>
-        </w:r>
-        <w:r>
-          <w:fldChar w:fldCharType="separate"/>
-        </w:r>
+      </w:pPr>
+      <w:r>
+        <w:t xml:space="preserve">Link to Deployed Application: </w:t>
+      </w:r>
+      <w:hyperlink r:id="rId8" w:history="1">
         <w:r>
           <w:rPr>
             <w:rStyle w:val="Hyperlink"/>
           </w:rPr>
           <w:t>https://remote-recruit.herokuapp.com/</w:t>
         </w:r>
-        <w:r>
-          <w:fldChar w:fldCharType="end"/>
-        </w:r>
-        <w:r>
-          <w:t xml:space="preserve"> </w:t>
-        </w:r>
-      </w:ins>
-    </w:p>
-    <w:p>
-      <w:pPr>
-        <w:pStyle w:val="ResumesBullets"/>
-      </w:pPr>
-      <w:r>
-        <w:t>Book Hunt</w:t>
-      </w:r>
-      <w:r>
-        <w:t xml:space="preserve">: </w:t>
+      </w:hyperlink>
+      <w:r>
+        <w:t xml:space="preserve"> </w:t>
+      </w:r>
+    </w:p>
+    <w:p>
+      <w:pPr>
+        <w:pStyle w:val="ResumesBullets"/>
+        <w:numPr>
+          <w:ilvl w:val="0"/>
+          <w:numId w:val="0"/>
+        </w:numPr>
+        <w:ind w:left="1080"/>
+      </w:pPr>
+    </w:p>
+    <w:p>
+      <w:pPr>
+        <w:pStyle w:val="ResumesBullets"/>
+      </w:pPr>
+      <w:r>
+        <w:t xml:space="preserve">Book Hunt: </w:t>
       </w:r>
       <w:r>
         <w:rPr>
@@ -1080,49 +775,90 @@
           <w:color w:val="24292E"/>
           <w:shd w:val="clear" w:color="auto" w:fill="FFFFFF"/>
         </w:rPr>
-        <w:t xml:space="preserve"> application designed with avid readers in mind, having a one stop shop application where it provides the user/reader with </w:t>
-      </w:r>
+        <w:t xml:space="preserve"> application designed with avid readers in mind, having a one stop shop application where it provides the user/reader with several choices to find the prefect book from the comfort of their own homes. This project was developed in collaboration with other team members</w:t>
+      </w:r>
+    </w:p>
+    <w:p>
+      <w:pPr>
+        <w:pStyle w:val="ResumesBullets"/>
+        <w:numPr>
+          <w:ilvl w:val="1"/>
+          <w:numId w:val="1"/>
+        </w:numPr>
+      </w:pPr>
       <w:r>
         <w:rPr>
           <w:rFonts w:ascii="Segoe UI" w:hAnsi="Segoe UI" w:cs="Segoe UI"/>
           <w:color w:val="24292E"/>
           <w:shd w:val="clear" w:color="auto" w:fill="FFFFFF"/>
         </w:rPr>
-        <w:t>several</w:t>
-      </w:r>
-      <w:r>
-        <w:rPr>
-          <w:rFonts w:ascii="Segoe UI" w:hAnsi="Segoe UI" w:cs="Segoe UI"/>
-          <w:color w:val="24292E"/>
-          <w:shd w:val="clear" w:color="auto" w:fill="FFFFFF"/>
-        </w:rPr>
-        <w:t xml:space="preserve"> choices to find the prefect book from the comfort of their own homes.</w:t>
-      </w:r>
-      <w:r>
-        <w:rPr>
-          <w:rFonts w:ascii="Segoe UI" w:hAnsi="Segoe UI" w:cs="Segoe UI"/>
-          <w:color w:val="24292E"/>
-          <w:shd w:val="clear" w:color="auto" w:fill="FFFFFF"/>
-        </w:rPr>
-        <w:t xml:space="preserve"> This project was developed in collaboration with </w:t>
-      </w:r>
-      <w:proofErr w:type="gramStart"/>
-      <w:r>
-        <w:rPr>
-          <w:rFonts w:ascii="Segoe UI" w:hAnsi="Segoe UI" w:cs="Segoe UI"/>
-          <w:color w:val="24292E"/>
-          <w:shd w:val="clear" w:color="auto" w:fill="FFFFFF"/>
-        </w:rPr>
-        <w:t>other</w:t>
-      </w:r>
-      <w:proofErr w:type="gramEnd"/>
-      <w:r>
-        <w:rPr>
-          <w:rFonts w:ascii="Segoe UI" w:hAnsi="Segoe UI" w:cs="Segoe UI"/>
-          <w:color w:val="24292E"/>
-          <w:shd w:val="clear" w:color="auto" w:fill="FFFFFF"/>
-        </w:rPr>
-        <w:t xml:space="preserve"> team members</w:t>
+        <w:t>Technologies Used:</w:t>
+      </w:r>
+    </w:p>
+    <w:p>
+      <w:pPr>
+        <w:pStyle w:val="ResumesBullets"/>
+        <w:numPr>
+          <w:ilvl w:val="2"/>
+          <w:numId w:val="1"/>
+        </w:numPr>
+      </w:pPr>
+      <w:r>
+        <w:t>HTML</w:t>
+      </w:r>
+      <w:r>
+        <w:t xml:space="preserve">, </w:t>
+      </w:r>
+      <w:r>
+        <w:t>CSS</w:t>
+      </w:r>
+      <w:r>
+        <w:t xml:space="preserve">, </w:t>
+      </w:r>
+      <w:r>
+        <w:t>Foundation 6 front-end framework</w:t>
+      </w:r>
+    </w:p>
+    <w:p>
+      <w:pPr>
+        <w:pStyle w:val="ResumesBullets"/>
+        <w:numPr>
+          <w:ilvl w:val="2"/>
+          <w:numId w:val="1"/>
+        </w:numPr>
+      </w:pPr>
+      <w:r>
+        <w:t>Java</w:t>
+      </w:r>
+      <w:r>
+        <w:t>S</w:t>
+      </w:r>
+      <w:r>
+        <w:t>cript</w:t>
+      </w:r>
+      <w:r>
+        <w:t xml:space="preserve">, </w:t>
+      </w:r>
+      <w:r>
+        <w:t>jQuery</w:t>
+      </w:r>
+    </w:p>
+    <w:p>
+      <w:pPr>
+        <w:pStyle w:val="ResumesBullets"/>
+        <w:numPr>
+          <w:ilvl w:val="2"/>
+          <w:numId w:val="1"/>
+        </w:numPr>
+      </w:pPr>
+      <w:r>
+        <w:t>New York Times Best Sellers API</w:t>
+      </w:r>
+      <w:r>
+        <w:t xml:space="preserve">,  </w:t>
+      </w:r>
+      <w:r>
+        <w:t>Google Books API</w:t>
       </w:r>
     </w:p>
     <w:p>
@@ -1134,100 +870,9 @@
         </w:numPr>
       </w:pPr>
       <w:r>
-        <w:rPr>
-          <w:rFonts w:ascii="Segoe UI" w:hAnsi="Segoe UI" w:cs="Segoe UI"/>
-          <w:color w:val="24292E"/>
-          <w:shd w:val="clear" w:color="auto" w:fill="FFFFFF"/>
-        </w:rPr>
-        <w:t>Technologies Used:</w:t>
-      </w:r>
-    </w:p>
-    <w:p>
-      <w:pPr>
-        <w:pStyle w:val="ResumesBullets"/>
-        <w:numPr>
-          <w:ilvl w:val="2"/>
-          <w:numId w:val="1"/>
-        </w:numPr>
-      </w:pPr>
-      <w:r>
-        <w:t>HTML</w:t>
-      </w:r>
-      <w:r>
-        <w:t xml:space="preserve">, </w:t>
-      </w:r>
-      <w:r>
-        <w:t>CSS</w:t>
-      </w:r>
-      <w:r>
-        <w:t xml:space="preserve">, </w:t>
-      </w:r>
-      <w:r>
-        <w:t>Foundation 6 front-end framework</w:t>
-      </w:r>
-    </w:p>
-    <w:p>
-      <w:pPr>
-        <w:pStyle w:val="ResumesBullets"/>
-        <w:numPr>
-          <w:ilvl w:val="2"/>
-          <w:numId w:val="1"/>
-        </w:numPr>
-      </w:pPr>
-      <w:r>
-        <w:t>Java</w:t>
-      </w:r>
-      <w:r>
-        <w:t>S</w:t>
-      </w:r>
-      <w:r>
-        <w:t>cript</w:t>
-      </w:r>
-      <w:r>
-        <w:t xml:space="preserve">, </w:t>
-      </w:r>
-      <w:r>
-        <w:t>jQuery</w:t>
-      </w:r>
-    </w:p>
-    <w:p>
-      <w:pPr>
-        <w:pStyle w:val="ResumesBullets"/>
-        <w:numPr>
-          <w:ilvl w:val="2"/>
-          <w:numId w:val="1"/>
-        </w:numPr>
-      </w:pPr>
-      <w:r>
-        <w:t xml:space="preserve">New York Times Best Sellers </w:t>
-      </w:r>
-      <w:proofErr w:type="gramStart"/>
-      <w:r>
-        <w:t>API</w:t>
-      </w:r>
-      <w:r>
-        <w:t xml:space="preserve">,  </w:t>
-      </w:r>
-      <w:r>
-        <w:t>Google</w:t>
-      </w:r>
-      <w:proofErr w:type="gramEnd"/>
-      <w:r>
-        <w:t xml:space="preserve"> Books API</w:t>
-      </w:r>
-    </w:p>
-    <w:p>
-      <w:pPr>
-        <w:pStyle w:val="ResumesBullets"/>
-        <w:numPr>
-          <w:ilvl w:val="1"/>
-          <w:numId w:val="1"/>
-        </w:numPr>
-      </w:pPr>
-      <w:r>
         <w:t xml:space="preserve">Link to Deployed Application: </w:t>
       </w:r>
-      <w:hyperlink r:id="rId8" w:history="1">
+      <w:hyperlink r:id="rId9" w:history="1">
         <w:r>
           <w:rPr>
             <w:rStyle w:val="Hyperlink"/>
@@ -1254,10 +899,7 @@
         <w:pStyle w:val="ResumesBullets"/>
       </w:pPr>
       <w:r>
-        <w:t>Weather Dashboard</w:t>
-      </w:r>
-      <w:r>
-        <w:t xml:space="preserve">: </w:t>
+        <w:t xml:space="preserve">Weather Dashboard: </w:t>
       </w:r>
       <w:r>
         <w:rPr>
@@ -1294,10 +936,7 @@
         </w:numPr>
       </w:pPr>
       <w:r>
-        <w:t>HTML</w:t>
-      </w:r>
-      <w:r>
-        <w:t xml:space="preserve">, </w:t>
+        <w:t xml:space="preserve">HTML, </w:t>
       </w:r>
       <w:r>
         <w:t>Bootstrap</w:t>
@@ -1317,9 +956,8 @@
           <w:numId w:val="1"/>
         </w:numPr>
       </w:pPr>
-      <w:proofErr w:type="spellStart"/>
-      <w:r>
-        <w:t>java</w:t>
+      <w:r>
+        <w:t>Java</w:t>
       </w:r>
       <w:r>
         <w:t>S</w:t>
@@ -1327,7 +965,6 @@
       <w:r>
         <w:t>cript</w:t>
       </w:r>
-      <w:proofErr w:type="spellEnd"/>
       <w:r>
         <w:t xml:space="preserve">, </w:t>
       </w:r>
@@ -1370,7 +1007,7 @@
       <w:r>
         <w:t xml:space="preserve">Link to Deployed Application: </w:t>
       </w:r>
-      <w:hyperlink r:id="rId9" w:history="1">
+      <w:hyperlink r:id="rId10" w:history="1">
         <w:r>
           <w:rPr>
             <w:rStyle w:val="Hyperlink"/>
@@ -1397,10 +1034,7 @@
         <w:pStyle w:val="ResumesBullets"/>
       </w:pPr>
       <w:r>
-        <w:t>Portfolio</w:t>
-      </w:r>
-      <w:r>
-        <w:t xml:space="preserve">: </w:t>
+        <w:t xml:space="preserve">Portfolio: </w:t>
       </w:r>
       <w:r>
         <w:rPr>
@@ -1437,10 +1071,7 @@
         </w:numPr>
       </w:pPr>
       <w:r>
-        <w:t>HTML</w:t>
-      </w:r>
-      <w:r>
-        <w:t xml:space="preserve">, </w:t>
+        <w:t xml:space="preserve">HTML, </w:t>
       </w:r>
       <w:r>
         <w:t>Bootstrap</w:t>
@@ -1463,7 +1094,7 @@
       <w:r>
         <w:t xml:space="preserve">Link to Deployed Application: </w:t>
       </w:r>
-      <w:hyperlink r:id="rId10" w:history="1">
+      <w:hyperlink r:id="rId11" w:history="1">
         <w:r>
           <w:rPr>
             <w:rStyle w:val="Hyperlink"/>
@@ -1496,7 +1127,7 @@
         <w:rPr>
           <w:rFonts w:asciiTheme="majorBidi" w:hAnsiTheme="majorBidi" w:cstheme="majorBidi"/>
         </w:rPr>
-        <w:pict w14:anchorId="52E55FFA">
+        <w:pict w14:anchorId="19AC70A0">
           <v:rect id="_x0000_i1029" style="width:0;height:1.5pt" o:hralign="center" o:bullet="t" o:hrstd="t" o:hr="t" fillcolor="#a0a0a0" stroked="f"/>
         </w:pict>
       </w:r>
@@ -1516,6 +1147,8 @@
     <w:p>
       <w:pPr>
         <w:spacing w:after="0"/>
+      </w:pPr>
+      <w:r>
         <w:rPr>
           <w:rFonts w:asciiTheme="majorBidi" w:hAnsiTheme="majorBidi" w:cstheme="majorBidi"/>
           <w:b/>
@@ -1523,8 +1156,127 @@
           <w:sz w:val="24"/>
           <w:szCs w:val="24"/>
         </w:rPr>
-      </w:pPr>
-      <w:r>
+        <w:t>Other Projects</w:t>
+      </w:r>
+    </w:p>
+    <w:p>
+      <w:pPr>
+        <w:pStyle w:val="ResumesBullets"/>
+        <w:numPr>
+          <w:ilvl w:val="0"/>
+          <w:numId w:val="8"/>
+        </w:numPr>
+      </w:pPr>
+      <w:r>
+        <w:t xml:space="preserve">E-Commerce System – Back-End: </w:t>
+      </w:r>
+      <w:hyperlink r:id="rId12" w:history="1">
+        <w:r>
+          <w:rPr>
+            <w:rStyle w:val="Hyperlink"/>
+          </w:rPr>
+          <w:t>https://github.com/NohaAshraf85/E-Commerce-System-Back-End</w:t>
+        </w:r>
+      </w:hyperlink>
+      <w:r>
+        <w:t xml:space="preserve"> </w:t>
+      </w:r>
+    </w:p>
+    <w:p>
+      <w:pPr>
+        <w:pStyle w:val="ResumesBullets"/>
+        <w:numPr>
+          <w:ilvl w:val="0"/>
+          <w:numId w:val="8"/>
+        </w:numPr>
+      </w:pPr>
+      <w:r>
+        <w:t xml:space="preserve">Employee Management System: </w:t>
+      </w:r>
+      <w:hyperlink r:id="rId13" w:history="1">
+        <w:r>
+          <w:rPr>
+            <w:rStyle w:val="Hyperlink"/>
+          </w:rPr>
+          <w:t>https://github.com/NohaAshraf85/Employee-Management-system</w:t>
+        </w:r>
+      </w:hyperlink>
+      <w:r>
+        <w:t xml:space="preserve"> </w:t>
+      </w:r>
+    </w:p>
+    <w:p>
+      <w:pPr>
+        <w:pStyle w:val="ResumesBullets"/>
+        <w:numPr>
+          <w:ilvl w:val="0"/>
+          <w:numId w:val="8"/>
+        </w:numPr>
+      </w:pPr>
+      <w:r>
+        <w:t xml:space="preserve">Note Taker Application: </w:t>
+      </w:r>
+      <w:hyperlink r:id="rId14" w:history="1">
+        <w:r>
+          <w:rPr>
+            <w:rStyle w:val="Hyperlink"/>
+          </w:rPr>
+          <w:t>https://fathomless-sierra-25537.herokuapp.com/</w:t>
+        </w:r>
+      </w:hyperlink>
+      <w:r>
+        <w:t xml:space="preserve"> </w:t>
+      </w:r>
+    </w:p>
+    <w:p>
+      <w:pPr>
+        <w:pStyle w:val="ResumesBullets"/>
+        <w:numPr>
+          <w:ilvl w:val="0"/>
+          <w:numId w:val="8"/>
+        </w:numPr>
+      </w:pPr>
+      <w:r>
+        <w:t xml:space="preserve">Team Profile Generator: </w:t>
+      </w:r>
+      <w:hyperlink r:id="rId15" w:history="1">
+        <w:r>
+          <w:rPr>
+            <w:rStyle w:val="Hyperlink"/>
+          </w:rPr>
+          <w:t>https://github.com/NohaAshraf85/Team-Profile-Generator</w:t>
+        </w:r>
+      </w:hyperlink>
+      <w:r>
+        <w:t xml:space="preserve"> </w:t>
+      </w:r>
+    </w:p>
+    <w:p>
+      <w:pPr>
+        <w:pStyle w:val="ResumesBullets"/>
+        <w:numPr>
+          <w:ilvl w:val="0"/>
+          <w:numId w:val="8"/>
+        </w:numPr>
+      </w:pPr>
+      <w:r>
+        <w:t xml:space="preserve">Readme Generator: </w:t>
+      </w:r>
+      <w:hyperlink r:id="rId16" w:history="1">
+        <w:r>
+          <w:rPr>
+            <w:rStyle w:val="Hyperlink"/>
+          </w:rPr>
+          <w:t>https://github.com/NohaAshraf85/README-Generator</w:t>
+        </w:r>
+      </w:hyperlink>
+      <w:r>
+        <w:t xml:space="preserve"> </w:t>
+      </w:r>
+    </w:p>
+    <w:p>
+      <w:pPr>
+        <w:spacing w:after="0"/>
         <w:rPr>
           <w:rFonts w:asciiTheme="majorBidi" w:hAnsiTheme="majorBidi" w:cstheme="majorBidi"/>
           <w:b/>
@@ -1532,108 +1284,12 @@
           <w:sz w:val="24"/>
           <w:szCs w:val="24"/>
         </w:rPr>
-        <w:t>WORK HISTORY</w:t>
-      </w:r>
-    </w:p>
-    <w:p/>
-    <w:p>
-      <w:pPr>
-        <w:pStyle w:val="ResumePositiontitle"/>
-        <w:rPr>
-          <w:rFonts w:asciiTheme="majorBidi" w:hAnsiTheme="majorBidi" w:cstheme="majorBidi"/>
-          <w:color w:val="000000" w:themeColor="text1"/>
-        </w:rPr>
-      </w:pPr>
-      <w:r>
-        <w:rPr>
-          <w:rFonts w:asciiTheme="majorBidi" w:hAnsiTheme="majorBidi" w:cstheme="majorBidi"/>
-          <w:color w:val="000000" w:themeColor="text1"/>
-        </w:rPr>
-        <w:t>Senior Business Support Specialist</w:t>
-      </w:r>
-      <w:r>
-        <w:rPr>
-          <w:rFonts w:asciiTheme="majorBidi" w:hAnsiTheme="majorBidi" w:cstheme="majorBidi"/>
-          <w:color w:val="000000" w:themeColor="text1"/>
-        </w:rPr>
-        <w:t xml:space="preserve"> (Bid Manager)</w:t>
-      </w:r>
-      <w:r>
-        <w:rPr>
-          <w:rFonts w:asciiTheme="majorBidi" w:hAnsiTheme="majorBidi" w:cstheme="majorBidi"/>
-          <w:color w:val="000000" w:themeColor="text1"/>
-        </w:rPr>
-        <w:t>, May 201</w:t>
-      </w:r>
-      <w:r>
-        <w:rPr>
-          <w:rFonts w:asciiTheme="majorBidi" w:hAnsiTheme="majorBidi" w:cstheme="majorBidi"/>
-          <w:color w:val="000000" w:themeColor="text1"/>
-        </w:rPr>
-        <w:t>1</w:t>
-      </w:r>
-      <w:r>
-        <w:rPr>
-          <w:rFonts w:asciiTheme="majorBidi" w:hAnsiTheme="majorBidi" w:cstheme="majorBidi"/>
-          <w:color w:val="000000" w:themeColor="text1"/>
-        </w:rPr>
-        <w:t xml:space="preserve"> – </w:t>
-      </w:r>
-      <w:r>
-        <w:rPr>
-          <w:rFonts w:asciiTheme="majorBidi" w:hAnsiTheme="majorBidi" w:cstheme="majorBidi"/>
-          <w:color w:val="000000" w:themeColor="text1"/>
-        </w:rPr>
-        <w:t>May 2017</w:t>
-      </w:r>
-      <w:r>
-        <w:rPr>
-          <w:rFonts w:asciiTheme="majorBidi" w:hAnsiTheme="majorBidi" w:cstheme="majorBidi"/>
-          <w:color w:val="000000" w:themeColor="text1"/>
-        </w:rPr>
-        <w:t xml:space="preserve">, ITWORX </w:t>
-      </w:r>
-      <w:r>
-        <w:rPr>
-          <w:rFonts w:asciiTheme="majorBidi" w:hAnsiTheme="majorBidi" w:cstheme="majorBidi"/>
-          <w:color w:val="000000" w:themeColor="text1"/>
-        </w:rPr>
-        <w:t>Egypt and Dubai</w:t>
-      </w:r>
-    </w:p>
-    <w:p>
-      <w:pPr>
-        <w:pStyle w:val="ResumesBullets"/>
-        <w:numPr>
-          <w:ilvl w:val="0"/>
-          <w:numId w:val="0"/>
-        </w:numPr>
-      </w:pPr>
-      <w:r>
-        <w:t>Managing responses to high scale Requests for Proposals (RFPs) ranging from $500K up to $8M in various regions</w:t>
-      </w:r>
-      <w:r>
-        <w:t>.</w:t>
-      </w:r>
-    </w:p>
-    <w:p>
-      <w:pPr>
-        <w:pStyle w:val="ResumesBullets"/>
-        <w:numPr>
-          <w:ilvl w:val="0"/>
-          <w:numId w:val="0"/>
-        </w:numPr>
-      </w:pPr>
-    </w:p>
-    <w:p>
-      <w:pPr>
-        <w:spacing w:after="0"/>
-      </w:pPr>
-      <w:r>
-        <w:rPr>
-          <w:rFonts w:asciiTheme="majorBidi" w:hAnsiTheme="majorBidi" w:cstheme="majorBidi"/>
-        </w:rPr>
-        <w:pict w14:anchorId="449FD349">
+      </w:pPr>
+      <w:r>
+        <w:rPr>
+          <w:rFonts w:asciiTheme="majorBidi" w:hAnsiTheme="majorBidi" w:cstheme="majorBidi"/>
+        </w:rPr>
+        <w:pict w14:anchorId="07697A3A">
           <v:rect id="_x0000_i1030" style="width:0;height:1.5pt" o:hralign="center" o:hrstd="t" o:hr="t" fillcolor="#a0a0a0" stroked="f"/>
         </w:pict>
       </w:r>
@@ -1641,6 +1297,8 @@
     <w:p>
       <w:pPr>
         <w:spacing w:after="0"/>
+      </w:pPr>
+      <w:r>
         <w:rPr>
           <w:rFonts w:asciiTheme="majorBidi" w:hAnsiTheme="majorBidi" w:cstheme="majorBidi"/>
           <w:b/>
@@ -1648,7 +1306,61 @@
           <w:sz w:val="24"/>
           <w:szCs w:val="24"/>
         </w:rPr>
-      </w:pPr>
+        <w:t>WORK HISTORY</w:t>
+      </w:r>
+    </w:p>
+    <w:p>
+      <w:pPr>
+        <w:pStyle w:val="ResumePositiontitle"/>
+        <w:rPr>
+          <w:rFonts w:asciiTheme="majorBidi" w:hAnsiTheme="majorBidi" w:cstheme="majorBidi"/>
+          <w:color w:val="000000" w:themeColor="text1"/>
+        </w:rPr>
+      </w:pPr>
+      <w:r>
+        <w:rPr>
+          <w:rFonts w:asciiTheme="majorBidi" w:hAnsiTheme="majorBidi" w:cstheme="majorBidi"/>
+          <w:color w:val="000000" w:themeColor="text1"/>
+        </w:rPr>
+        <w:t>Senior Business Support Specialist (Bid Manager), May 2011 – May 2017, ITWORX Egypt and Dubai</w:t>
+      </w:r>
+    </w:p>
+    <w:p>
+      <w:pPr>
+        <w:pStyle w:val="ResumesBullets"/>
+        <w:numPr>
+          <w:ilvl w:val="0"/>
+          <w:numId w:val="0"/>
+        </w:numPr>
+      </w:pPr>
+      <w:r>
+        <w:t>Managing responses to high scale Requests for Proposals (RFPs) ranging from $500K up to $8M in various regions</w:t>
+      </w:r>
+      <w:r>
+        <w:t>.</w:t>
+      </w:r>
+    </w:p>
+    <w:p>
+      <w:pPr>
+        <w:pStyle w:val="ResumesBullets"/>
+        <w:numPr>
+          <w:ilvl w:val="0"/>
+          <w:numId w:val="0"/>
+        </w:numPr>
+      </w:pPr>
+    </w:p>
+    <w:p>
+      <w:pPr>
+        <w:spacing w:after="0"/>
+      </w:pPr>
+      <w:r>
+        <w:rPr>
+          <w:rFonts w:asciiTheme="majorBidi" w:hAnsiTheme="majorBidi" w:cstheme="majorBidi"/>
+        </w:rPr>
+        <w:pict w14:anchorId="7482BD36">
+          <v:rect id="_x0000_i1031" style="width:0;height:1.5pt" o:hralign="center" o:hrstd="t" o:hr="t" fillcolor="#a0a0a0" stroked="f"/>
+        </w:pict>
+      </w:r>
     </w:p>
     <w:p>
       <w:pPr>
@@ -1661,7 +1373,10 @@
           <w:szCs w:val="24"/>
         </w:rPr>
       </w:pPr>
-      <w:r>
+    </w:p>
+    <w:p>
+      <w:pPr>
+        <w:spacing w:after="0"/>
         <w:rPr>
           <w:rFonts w:asciiTheme="majorBidi" w:hAnsiTheme="majorBidi" w:cstheme="majorBidi"/>
           <w:b/>
@@ -1669,8 +1384,7 @@
           <w:sz w:val="24"/>
           <w:szCs w:val="24"/>
         </w:rPr>
-        <w:t>EDUCATION</w:t>
-      </w:r>
+      </w:pPr>
     </w:p>
     <w:p>
       <w:pPr>
@@ -1683,6 +1397,16 @@
           <w:szCs w:val="24"/>
         </w:rPr>
       </w:pPr>
+      <w:r>
+        <w:rPr>
+          <w:rFonts w:asciiTheme="majorBidi" w:hAnsiTheme="majorBidi" w:cstheme="majorBidi"/>
+          <w:b/>
+          <w:bCs/>
+          <w:sz w:val="24"/>
+          <w:szCs w:val="24"/>
+        </w:rPr>
+        <w:t>EDUCATION</w:t>
+      </w:r>
     </w:p>
     <w:p>
       <w:pPr>
@@ -1786,7 +1510,6 @@
           <w:i/>
           <w:iCs/>
         </w:rPr>
-        <w:lastRenderedPageBreak/>
         <w:t>BA, Faculty of Arts English Department, Ain Shams University</w:t>
       </w:r>
     </w:p>
@@ -1795,8 +1518,8 @@
         <w:rPr>
           <w:rFonts w:asciiTheme="majorBidi" w:hAnsiTheme="majorBidi" w:cstheme="majorBidi"/>
         </w:rPr>
-        <w:pict w14:anchorId="42796CB7">
-          <v:rect id="_x0000_i1031" style="width:0;height:1.5pt" o:hralign="center" o:hrstd="t" o:hr="t" fillcolor="#a0a0a0" stroked="f"/>
+        <w:pict w14:anchorId="56A1BF05">
+          <v:rect id="_x0000_i1032" style="width:0;height:1.5pt" o:hralign="center" o:hrstd="t" o:hr="t" fillcolor="#a0a0a0" stroked="f"/>
         </w:pict>
       </w:r>
     </w:p>
@@ -1821,18 +1544,6 @@
         </w:rPr>
         <w:t>CERTIFICATES</w:t>
       </w:r>
-    </w:p>
-    <w:p>
-      <w:pPr>
-        <w:spacing w:after="0"/>
-        <w:rPr>
-          <w:rFonts w:asciiTheme="majorBidi" w:hAnsiTheme="majorBidi" w:cstheme="majorBidi"/>
-          <w:b/>
-          <w:bCs/>
-          <w:sz w:val="24"/>
-          <w:szCs w:val="24"/>
-        </w:rPr>
-      </w:pPr>
     </w:p>
     <w:tbl>
       <w:tblPr>
@@ -2219,6 +1930,14 @@
         </w:rPr>
       </w:pPr>
     </w:p>
+    <w:p>
+      <w:pPr>
+        <w:pStyle w:val="BodyText"/>
+        <w:rPr>
+          <w:rFonts w:asciiTheme="majorBidi" w:hAnsiTheme="majorBidi" w:cstheme="majorBidi"/>
+        </w:rPr>
+      </w:pPr>
+    </w:p>
     <w:sectPr>
       <w:pgSz w:w="12240" w:h="15840"/>
       <w:pgMar w:top="1440" w:right="720" w:bottom="1440" w:left="1440" w:header="720" w:footer="720" w:gutter="0"/>
@@ -2233,7 +1952,7 @@
 <w:numbering xmlns:wpc="http://schemas.microsoft.com/office/word/2010/wordprocessingCanvas" xmlns:cx="http://schemas.microsoft.com/office/drawing/2014/chartex" xmlns:cx1="http://schemas.microsoft.com/office/drawing/2015/9/8/chartex" xmlns:cx2="http://schemas.microsoft.com/office/drawing/2015/10/21/chartex" xmlns:cx3="http://schemas.microsoft.com/office/drawing/2016/5/9/chartex" xmlns:cx4="http://schemas.microsoft.com/office/drawing/2016/5/10/chartex" xmlns:cx5="http://schemas.microsoft.com/office/drawing/2016/5/11/chartex" xmlns:cx6="http://schemas.microsoft.com/office/drawing/2016/5/12/chartex" xmlns:cx7="http://schemas.microsoft.com/office/drawing/2016/5/13/chartex" xmlns:cx8="http://schemas.microsoft.com/office/drawing/2016/5/14/chartex" xmlns:mc="http://schemas.openxmlformats.org/markup-compatibility/2006" xmlns:aink="http://schemas.microsoft.com/office/drawing/2016/ink" xmlns:am3d="http://schemas.microsoft.com/office/drawing/2017/model3d" xmlns:o="urn:schemas-microsoft-com:office:office" xmlns:r="http://schemas.openxmlformats.org/officeDocument/2006/relationships" xmlns:m="http://schemas.openxmlformats.org/officeDocument/2006/math" xmlns:v="urn:schemas-microsoft-com:vml" xmlns:wp14="http://schemas.microsoft.com/office/word/2010/wordprocessingDrawing" xmlns:wp="http://schemas.openxmlformats.org/drawingml/2006/wordprocessingDrawing" xmlns:w10="urn:schemas-microsoft-com:office:word" xmlns:w="http://schemas.openxmlformats.org/wordprocessingml/2006/main" xmlns:w14="http://schemas.microsoft.com/office/word/2010/wordml" xmlns:w15="http://schemas.microsoft.com/office/word/2012/wordml" xmlns:w16cex="http://schemas.microsoft.com/office/word/2018/wordml/cex" xmlns:w16cid="http://schemas.microsoft.com/office/word/2016/wordml/cid" xmlns:w16="http://schemas.microsoft.com/office/word/2018/wordml" xmlns:w16sdtdh="http://schemas.microsoft.com/office/word/2020/wordml/sdtdatahash" xmlns:w16se="http://schemas.microsoft.com/office/word/2015/wordml/symex" xmlns:wpg="http://schemas.microsoft.com/office/word/2010/wordprocessingGroup" xmlns:wpi="http://schemas.microsoft.com/office/word/2010/wordprocessingInk" xmlns:wne="http://schemas.microsoft.com/office/word/2006/wordml" xmlns:wps="http://schemas.microsoft.com/office/word/2010/wordprocessingShape" mc:Ignorable="w14 w15 w16se w16cid w16 w16cex w16sdtdh wp14">
   <w:numPicBullet w:numPicBulletId="0">
     <w:pict>
-      <v:rect id="_x0000_i1064" style="width:0;height:1.5pt" o:hralign="center" o:bullet="t" o:hrstd="t" o:hr="t" fillcolor="#a0a0a0" stroked="f"/>
+      <v:rect id="_x0000_i1035" style="width:0;height:1.5pt" o:hralign="center" o:bullet="t" o:hrstd="t" o:hr="t" fillcolor="#a0a0a0" stroked="f"/>
     </w:pict>
   </w:numPicBullet>
   <w:abstractNum w:abstractNumId="0" w15:restartNumberingAfterBreak="0">
@@ -3119,6 +2838,119 @@
         </w:tabs>
         <w:ind w:left="6480" w:hanging="360"/>
       </w:pPr>
+    </w:lvl>
+  </w:abstractNum>
+  <w:abstractNum w:abstractNumId="7" w15:restartNumberingAfterBreak="0">
+    <w:nsid w:val="691D54B2"/>
+    <w:multiLevelType w:val="hybridMultilevel"/>
+    <w:tmpl w:val="F872C85A"/>
+    <w:lvl w:ilvl="0" w:tplc="04090001">
+      <w:start w:val="1"/>
+      <w:numFmt w:val="bullet"/>
+      <w:lvlText w:val=""/>
+      <w:lvlJc w:val="left"/>
+      <w:pPr>
+        <w:ind w:left="720" w:hanging="360"/>
+      </w:pPr>
+      <w:rPr>
+        <w:rFonts w:ascii="Symbol" w:hAnsi="Symbol" w:hint="default"/>
+      </w:rPr>
+    </w:lvl>
+    <w:lvl w:ilvl="1" w:tplc="04090003" w:tentative="1">
+      <w:start w:val="1"/>
+      <w:numFmt w:val="bullet"/>
+      <w:lvlText w:val="o"/>
+      <w:lvlJc w:val="left"/>
+      <w:pPr>
+        <w:ind w:left="1440" w:hanging="360"/>
+      </w:pPr>
+      <w:rPr>
+        <w:rFonts w:ascii="Courier New" w:hAnsi="Courier New" w:cs="Courier New" w:hint="default"/>
+      </w:rPr>
+    </w:lvl>
+    <w:lvl w:ilvl="2" w:tplc="04090005" w:tentative="1">
+      <w:start w:val="1"/>
+      <w:numFmt w:val="bullet"/>
+      <w:lvlText w:val=""/>
+      <w:lvlJc w:val="left"/>
+      <w:pPr>
+        <w:ind w:left="2160" w:hanging="360"/>
+      </w:pPr>
+      <w:rPr>
+        <w:rFonts w:ascii="Wingdings" w:hAnsi="Wingdings" w:hint="default"/>
+      </w:rPr>
+    </w:lvl>
+    <w:lvl w:ilvl="3" w:tplc="04090001" w:tentative="1">
+      <w:start w:val="1"/>
+      <w:numFmt w:val="bullet"/>
+      <w:lvlText w:val=""/>
+      <w:lvlJc w:val="left"/>
+      <w:pPr>
+        <w:ind w:left="2880" w:hanging="360"/>
+      </w:pPr>
+      <w:rPr>
+        <w:rFonts w:ascii="Symbol" w:hAnsi="Symbol" w:hint="default"/>
+      </w:rPr>
+    </w:lvl>
+    <w:lvl w:ilvl="4" w:tplc="04090003" w:tentative="1">
+      <w:start w:val="1"/>
+      <w:numFmt w:val="bullet"/>
+      <w:lvlText w:val="o"/>
+      <w:lvlJc w:val="left"/>
+      <w:pPr>
+        <w:ind w:left="3600" w:hanging="360"/>
+      </w:pPr>
+      <w:rPr>
+        <w:rFonts w:ascii="Courier New" w:hAnsi="Courier New" w:cs="Courier New" w:hint="default"/>
+      </w:rPr>
+    </w:lvl>
+    <w:lvl w:ilvl="5" w:tplc="04090005" w:tentative="1">
+      <w:start w:val="1"/>
+      <w:numFmt w:val="bullet"/>
+      <w:lvlText w:val=""/>
+      <w:lvlJc w:val="left"/>
+      <w:pPr>
+        <w:ind w:left="4320" w:hanging="360"/>
+      </w:pPr>
+      <w:rPr>
+        <w:rFonts w:ascii="Wingdings" w:hAnsi="Wingdings" w:hint="default"/>
+      </w:rPr>
+    </w:lvl>
+    <w:lvl w:ilvl="6" w:tplc="04090001" w:tentative="1">
+      <w:start w:val="1"/>
+      <w:numFmt w:val="bullet"/>
+      <w:lvlText w:val=""/>
+      <w:lvlJc w:val="left"/>
+      <w:pPr>
+        <w:ind w:left="5040" w:hanging="360"/>
+      </w:pPr>
+      <w:rPr>
+        <w:rFonts w:ascii="Symbol" w:hAnsi="Symbol" w:hint="default"/>
+      </w:rPr>
+    </w:lvl>
+    <w:lvl w:ilvl="7" w:tplc="04090003" w:tentative="1">
+      <w:start w:val="1"/>
+      <w:numFmt w:val="bullet"/>
+      <w:lvlText w:val="o"/>
+      <w:lvlJc w:val="left"/>
+      <w:pPr>
+        <w:ind w:left="5760" w:hanging="360"/>
+      </w:pPr>
+      <w:rPr>
+        <w:rFonts w:ascii="Courier New" w:hAnsi="Courier New" w:cs="Courier New" w:hint="default"/>
+      </w:rPr>
+    </w:lvl>
+    <w:lvl w:ilvl="8" w:tplc="04090005" w:tentative="1">
+      <w:start w:val="1"/>
+      <w:numFmt w:val="bullet"/>
+      <w:lvlText w:val=""/>
+      <w:lvlJc w:val="left"/>
+      <w:pPr>
+        <w:ind w:left="6480" w:hanging="360"/>
+      </w:pPr>
+      <w:rPr>
+        <w:rFonts w:ascii="Wingdings" w:hAnsi="Wingdings" w:hint="default"/>
+      </w:rPr>
     </w:lvl>
   </w:abstractNum>
   <w:num w:numId="1">
@@ -3167,15 +2999,10 @@
   <w:num w:numId="7">
     <w:abstractNumId w:val="1"/>
   </w:num>
+  <w:num w:numId="8">
+    <w:abstractNumId w:val="7"/>
+  </w:num>
 </w:numbering>
-</file>
-
-<file path=word/people.xml><?xml version="1.0" encoding="utf-8"?>
-<w15:people xmlns:wpc="http://schemas.microsoft.com/office/word/2010/wordprocessingCanvas" xmlns:cx="http://schemas.microsoft.com/office/drawing/2014/chartex" xmlns:cx1="http://schemas.microsoft.com/office/drawing/2015/9/8/chartex" xmlns:cx2="http://schemas.microsoft.com/office/drawing/2015/10/21/chartex" xmlns:cx3="http://schemas.microsoft.com/office/drawing/2016/5/9/chartex" xmlns:cx4="http://schemas.microsoft.com/office/drawing/2016/5/10/chartex" xmlns:cx5="http://schemas.microsoft.com/office/drawing/2016/5/11/chartex" xmlns:cx6="http://schemas.microsoft.com/office/drawing/2016/5/12/chartex" xmlns:cx7="http://schemas.microsoft.com/office/drawing/2016/5/13/chartex" xmlns:cx8="http://schemas.microsoft.com/office/drawing/2016/5/14/chartex" xmlns:mc="http://schemas.openxmlformats.org/markup-compatibility/2006" xmlns:aink="http://schemas.microsoft.com/office/drawing/2016/ink" xmlns:am3d="http://schemas.microsoft.com/office/drawing/2017/model3d" xmlns:o="urn:schemas-microsoft-com:office:office" xmlns:r="http://schemas.openxmlformats.org/officeDocument/2006/relationships" xmlns:m="http://schemas.openxmlformats.org/officeDocument/2006/math" xmlns:v="urn:schemas-microsoft-com:vml" xmlns:wp14="http://schemas.microsoft.com/office/word/2010/wordprocessingDrawing" xmlns:wp="http://schemas.openxmlformats.org/drawingml/2006/wordprocessingDrawing" xmlns:w10="urn:schemas-microsoft-com:office:word" xmlns:w="http://schemas.openxmlformats.org/wordprocessingml/2006/main" xmlns:w14="http://schemas.microsoft.com/office/word/2010/wordml" xmlns:w15="http://schemas.microsoft.com/office/word/2012/wordml" xmlns:w16cex="http://schemas.microsoft.com/office/word/2018/wordml/cex" xmlns:w16cid="http://schemas.microsoft.com/office/word/2016/wordml/cid" xmlns:w16="http://schemas.microsoft.com/office/word/2018/wordml" xmlns:w16sdtdh="http://schemas.microsoft.com/office/word/2020/wordml/sdtdatahash" xmlns:w16se="http://schemas.microsoft.com/office/word/2015/wordml/symex" xmlns:wpg="http://schemas.microsoft.com/office/word/2010/wordprocessingGroup" xmlns:wpi="http://schemas.microsoft.com/office/word/2010/wordprocessingInk" xmlns:wne="http://schemas.microsoft.com/office/word/2006/wordml" xmlns:wps="http://schemas.microsoft.com/office/word/2010/wordprocessingShape" mc:Ignorable="w14 w15 w16se w16cid w16 w16cex w16sdtdh wp14">
-  <w15:person w15:author="Noha Ashraf">
-    <w15:presenceInfo w15:providerId="Windows Live" w15:userId="94d7dd44014d02ac"/>
-  </w15:person>
-</w15:people>
 </file>
 
 <file path=word/styles.xml><?xml version="1.0" encoding="utf-8"?>

</xml_diff>